<commit_message>
Completed the reccomendations from the reviewer and revised.
</commit_message>
<xml_diff>
--- a/TestPlan_DeLaCruzBianca_v03.docx
+++ b/TestPlan_DeLaCruzBianca_v03.docx
@@ -369,8 +369,13 @@
       </w:pPr>
       <w:r>
         <w:tab/>
-        <w:t>Reviewers: Javier Soon, and Aaron Himan</w:t>
-      </w:r>
+        <w:t xml:space="preserve">Reviewers: Javier Soon, and Aaron </w:t>
+      </w:r>
+      <w:proofErr w:type="spellStart"/>
+      <w:r>
+        <w:t>Himan</w:t>
+      </w:r>
+      <w:proofErr w:type="spellEnd"/>
     </w:p>
     <w:p>
       <w:pPr>
@@ -523,7 +528,15 @@
               <w:spacing w:before="0" w:after="0"/>
             </w:pPr>
             <w:r>
-              <w:t>Added potential test cases and filled out some sections with relevant information. I used a testing tool called ‘TestComplete’.</w:t>
+              <w:t>Added potential test cases and filled out some sections with relevant information. I used a testing tool called ‘</w:t>
+            </w:r>
+            <w:proofErr w:type="spellStart"/>
+            <w:r>
+              <w:t>TestComplete</w:t>
+            </w:r>
+            <w:proofErr w:type="spellEnd"/>
+            <w:r>
+              <w:t>’.</w:t>
             </w:r>
           </w:p>
         </w:tc>
@@ -693,8 +706,13 @@
       <w:pPr>
         <w:pStyle w:val="Paragraph"/>
       </w:pPr>
-      <w:r>
-        <w:t xml:space="preserve">Pfleeger, S.  </w:t>
+      <w:proofErr w:type="spellStart"/>
+      <w:r>
+        <w:t>Pfleeger</w:t>
+      </w:r>
+      <w:proofErr w:type="spellEnd"/>
+      <w:r>
+        <w:t xml:space="preserve">, S.  </w:t>
       </w:r>
       <w:r>
         <w:rPr>
@@ -8805,6 +8823,7 @@
           </w:tcPr>
           <w:p>
             <w:commentRangeStart w:id="49"/>
+            <w:commentRangeStart w:id="50"/>
             <w:r>
               <w:t>You can Check if the file was saved in the file system.</w:t>
             </w:r>
@@ -8815,32 +8834,6 @@
               </w:rPr>
               <w:commentReference w:id="49"/>
             </w:r>
-          </w:p>
-          <w:p/>
-          <w:p>
-            <w:commentRangeStart w:id="50"/>
-            <w:commentRangeStart w:id="51"/>
-            <w:r>
-              <w:t>Change the value 20 back to 0 following</w:t>
-            </w:r>
-            <w:r>
-              <w:t xml:space="preserve"> similar </w:t>
-            </w:r>
-            <w:r>
-              <w:t>steps in step</w:t>
-            </w:r>
-            <w:r>
-              <w:t xml:space="preserve"> </w:t>
-            </w:r>
-            <w:r>
-              <w:t>4</w:t>
-            </w:r>
-            <w:r>
-              <w:t xml:space="preserve"> after you are done with test</w:t>
-            </w:r>
-            <w:r>
-              <w:t>.</w:t>
-            </w:r>
             <w:commentRangeEnd w:id="50"/>
             <w:r>
               <w:rPr>
@@ -8848,12 +8841,53 @@
               </w:rPr>
               <w:commentReference w:id="50"/>
             </w:r>
+          </w:p>
+          <w:p/>
+          <w:p>
+            <w:commentRangeStart w:id="51"/>
+            <w:commentRangeStart w:id="52"/>
+            <w:commentRangeStart w:id="53"/>
+            <w:r>
+              <w:t>Change the value 20 back to 0 following</w:t>
+            </w:r>
+            <w:r>
+              <w:t xml:space="preserve"> similar </w:t>
+            </w:r>
+            <w:r>
+              <w:t>steps in step</w:t>
+            </w:r>
+            <w:r>
+              <w:t xml:space="preserve"> </w:t>
+            </w:r>
+            <w:r>
+              <w:t>4</w:t>
+            </w:r>
+            <w:r>
+              <w:t xml:space="preserve"> after you are done with test</w:t>
+            </w:r>
+            <w:r>
+              <w:t>.</w:t>
+            </w:r>
             <w:commentRangeEnd w:id="51"/>
             <w:r>
               <w:rPr>
                 <w:rStyle w:val="CommentReference"/>
               </w:rPr>
               <w:commentReference w:id="51"/>
+            </w:r>
+            <w:commentRangeEnd w:id="52"/>
+            <w:r>
+              <w:rPr>
+                <w:rStyle w:val="CommentReference"/>
+              </w:rPr>
+              <w:commentReference w:id="52"/>
+            </w:r>
+            <w:commentRangeEnd w:id="53"/>
+            <w:r>
+              <w:rPr>
+                <w:rStyle w:val="CommentReference"/>
+              </w:rPr>
+              <w:commentReference w:id="53"/>
             </w:r>
           </w:p>
         </w:tc>
@@ -8935,13 +8969,13 @@
         </w:numPr>
         <w:ind w:left="720"/>
       </w:pPr>
-      <w:bookmarkStart w:id="52" w:name="_Toc37896843"/>
-      <w:bookmarkStart w:id="53" w:name="_Toc38484104"/>
+      <w:bookmarkStart w:id="54" w:name="_Toc37896843"/>
+      <w:bookmarkStart w:id="55" w:name="_Toc38484104"/>
       <w:r>
         <w:t>Test 5: File&gt;Print To Fit</w:t>
       </w:r>
-      <w:bookmarkEnd w:id="52"/>
-      <w:bookmarkEnd w:id="53"/>
+      <w:bookmarkEnd w:id="54"/>
+      <w:bookmarkEnd w:id="55"/>
     </w:p>
     <w:p/>
     <w:p>
@@ -9214,16 +9248,24 @@
             <w:r>
               <w:t>Reference Appendix 8.1.</w:t>
             </w:r>
-            <w:commentRangeStart w:id="54"/>
+            <w:commentRangeStart w:id="56"/>
+            <w:commentRangeStart w:id="57"/>
             <w:r>
               <w:t>2t</w:t>
             </w:r>
-            <w:commentRangeEnd w:id="54"/>
+            <w:commentRangeEnd w:id="56"/>
             <w:r>
               <w:rPr>
                 <w:rStyle w:val="CommentReference"/>
               </w:rPr>
-              <w:commentReference w:id="54"/>
+              <w:commentReference w:id="56"/>
+            </w:r>
+            <w:commentRangeEnd w:id="57"/>
+            <w:r>
+              <w:rPr>
+                <w:rStyle w:val="CommentReference"/>
+              </w:rPr>
+              <w:commentReference w:id="57"/>
             </w:r>
             <w:r>
               <w:t>o view expected results.</w:t>
@@ -9502,16 +9544,24 @@
             <w:r>
               <w:t xml:space="preserve">Reference Appendix 8.5.2 and </w:t>
             </w:r>
-            <w:commentRangeStart w:id="55"/>
+            <w:commentRangeStart w:id="58"/>
+            <w:commentRangeStart w:id="59"/>
             <w:r>
               <w:t xml:space="preserve">8.5.3 </w:t>
             </w:r>
-            <w:commentRangeEnd w:id="55"/>
+            <w:commentRangeEnd w:id="58"/>
             <w:r>
               <w:rPr>
                 <w:rStyle w:val="CommentReference"/>
               </w:rPr>
-              <w:commentReference w:id="55"/>
+              <w:commentReference w:id="58"/>
+            </w:r>
+            <w:commentRangeEnd w:id="59"/>
+            <w:r>
+              <w:rPr>
+                <w:rStyle w:val="CommentReference"/>
+              </w:rPr>
+              <w:commentReference w:id="59"/>
             </w:r>
             <w:r>
               <w:t>to view expected results.</w:t>
@@ -9591,16 +9641,16 @@
         <w:pStyle w:val="Heading1"/>
         <w:pageBreakBefore w:val="0"/>
       </w:pPr>
-      <w:bookmarkStart w:id="57" w:name="_Toc21505006"/>
-      <w:bookmarkStart w:id="58" w:name="_Toc227033594"/>
-      <w:bookmarkStart w:id="59" w:name="_Toc38484105"/>
+      <w:bookmarkStart w:id="60" w:name="_Toc21505006"/>
+      <w:bookmarkStart w:id="61" w:name="_Toc227033594"/>
+      <w:bookmarkStart w:id="62" w:name="_Toc38484105"/>
       <w:r>
         <w:lastRenderedPageBreak/>
         <w:t>User Interface Testing</w:t>
       </w:r>
-      <w:bookmarkEnd w:id="57"/>
-      <w:bookmarkEnd w:id="58"/>
-      <w:bookmarkEnd w:id="59"/>
+      <w:bookmarkEnd w:id="60"/>
+      <w:bookmarkEnd w:id="61"/>
+      <w:bookmarkEnd w:id="62"/>
     </w:p>
     <w:p/>
     <w:p>
@@ -9612,12 +9662,12 @@
       <w:pPr>
         <w:pStyle w:val="Heading1"/>
       </w:pPr>
-      <w:bookmarkStart w:id="60" w:name="_Toc38484106"/>
+      <w:bookmarkStart w:id="63" w:name="_Toc38484106"/>
       <w:r>
         <w:lastRenderedPageBreak/>
         <w:t>Test Schedule</w:t>
       </w:r>
-      <w:bookmarkEnd w:id="60"/>
+      <w:bookmarkEnd w:id="63"/>
     </w:p>
     <w:p>
       <w:r>
@@ -9766,12 +9816,12 @@
       <w:pPr>
         <w:pStyle w:val="Heading1"/>
       </w:pPr>
-      <w:bookmarkStart w:id="61" w:name="_Toc38484107"/>
+      <w:bookmarkStart w:id="64" w:name="_Toc38484107"/>
       <w:r>
         <w:lastRenderedPageBreak/>
         <w:t>Other Sections</w:t>
       </w:r>
-      <w:bookmarkEnd w:id="61"/>
+      <w:bookmarkEnd w:id="64"/>
     </w:p>
     <w:p>
       <w:r>
@@ -9848,14 +9898,14 @@
       <w:pPr>
         <w:pStyle w:val="Heading1"/>
       </w:pPr>
-      <w:bookmarkStart w:id="62" w:name="_Toc227033596"/>
-      <w:bookmarkStart w:id="63" w:name="_Toc38484108"/>
+      <w:bookmarkStart w:id="65" w:name="_Toc227033596"/>
+      <w:bookmarkStart w:id="66" w:name="_Toc38484108"/>
       <w:r>
         <w:lastRenderedPageBreak/>
         <w:t>Appendix</w:t>
       </w:r>
-      <w:bookmarkEnd w:id="62"/>
-      <w:bookmarkEnd w:id="63"/>
+      <w:bookmarkEnd w:id="65"/>
+      <w:bookmarkEnd w:id="66"/>
     </w:p>
     <w:p>
       <w:r>
@@ -9875,13 +9925,13 @@
         </w:numPr>
         <w:ind w:left="720"/>
       </w:pPr>
-      <w:bookmarkStart w:id="64" w:name="_Toc37896848"/>
-      <w:bookmarkStart w:id="65" w:name="_Toc38484109"/>
+      <w:bookmarkStart w:id="67" w:name="_Toc37896848"/>
+      <w:bookmarkStart w:id="68" w:name="_Toc38484109"/>
       <w:r>
         <w:t>Database Edit Window: File&gt;Open</w:t>
       </w:r>
-      <w:bookmarkEnd w:id="64"/>
-      <w:bookmarkEnd w:id="65"/>
+      <w:bookmarkEnd w:id="67"/>
+      <w:bookmarkEnd w:id="68"/>
     </w:p>
     <w:p>
       <w:pPr>
@@ -9892,13 +9942,13 @@
         </w:numPr>
         <w:ind w:left="720"/>
       </w:pPr>
-      <w:bookmarkStart w:id="66" w:name="_Toc37896849"/>
-      <w:bookmarkStart w:id="67" w:name="_Toc38484110"/>
+      <w:bookmarkStart w:id="69" w:name="_Toc37896849"/>
+      <w:bookmarkStart w:id="70" w:name="_Toc38484110"/>
       <w:r>
         <w:t>File&gt;Open Action</w:t>
       </w:r>
-      <w:bookmarkEnd w:id="66"/>
-      <w:bookmarkEnd w:id="67"/>
+      <w:bookmarkEnd w:id="69"/>
+      <w:bookmarkEnd w:id="70"/>
     </w:p>
     <w:p>
       <w:r>
@@ -9964,13 +10014,13 @@
         </w:numPr>
         <w:ind w:left="720"/>
       </w:pPr>
-      <w:bookmarkStart w:id="68" w:name="_Toc37896850"/>
-      <w:bookmarkStart w:id="69" w:name="_Toc38484111"/>
+      <w:bookmarkStart w:id="71" w:name="_Toc37896850"/>
+      <w:bookmarkStart w:id="72" w:name="_Toc38484111"/>
       <w:r>
         <w:t>Select .xml file to open</w:t>
       </w:r>
-      <w:bookmarkEnd w:id="68"/>
-      <w:bookmarkEnd w:id="69"/>
+      <w:bookmarkEnd w:id="71"/>
+      <w:bookmarkEnd w:id="72"/>
     </w:p>
     <w:p>
       <w:r>
@@ -10053,14 +10103,14 @@
         </w:numPr>
         <w:ind w:left="720"/>
       </w:pPr>
-      <w:bookmarkStart w:id="70" w:name="_Toc37896851"/>
-      <w:bookmarkStart w:id="71" w:name="_Toc38484112"/>
+      <w:bookmarkStart w:id="73" w:name="_Toc37896851"/>
+      <w:bookmarkStart w:id="74" w:name="_Toc38484112"/>
       <w:r>
         <w:lastRenderedPageBreak/>
         <w:t>Data Table Display Window: File&gt;Exit</w:t>
       </w:r>
-      <w:bookmarkEnd w:id="70"/>
-      <w:bookmarkEnd w:id="71"/>
+      <w:bookmarkEnd w:id="73"/>
+      <w:bookmarkEnd w:id="74"/>
       <w:r>
         <w:t xml:space="preserve"> </w:t>
       </w:r>
@@ -10074,13 +10124,13 @@
         </w:numPr>
         <w:ind w:left="720"/>
       </w:pPr>
-      <w:bookmarkStart w:id="72" w:name="_Toc37896852"/>
-      <w:bookmarkStart w:id="73" w:name="_Toc38484113"/>
+      <w:bookmarkStart w:id="75" w:name="_Toc37896852"/>
+      <w:bookmarkStart w:id="76" w:name="_Toc38484113"/>
       <w:r>
         <w:t>Table Name</w:t>
       </w:r>
-      <w:bookmarkEnd w:id="72"/>
-      <w:bookmarkEnd w:id="73"/>
+      <w:bookmarkEnd w:id="75"/>
+      <w:bookmarkEnd w:id="76"/>
     </w:p>
     <w:p>
       <w:r>
@@ -10146,13 +10196,13 @@
         </w:numPr>
         <w:ind w:left="720"/>
       </w:pPr>
-      <w:bookmarkStart w:id="74" w:name="_Toc37896853"/>
-      <w:bookmarkStart w:id="75" w:name="_Toc38484114"/>
+      <w:bookmarkStart w:id="77" w:name="_Toc37896853"/>
+      <w:bookmarkStart w:id="78" w:name="_Toc38484114"/>
       <w:r>
         <w:t>Column FIELD_SMALL_INT item ‘0’</w:t>
       </w:r>
-      <w:bookmarkEnd w:id="74"/>
-      <w:bookmarkEnd w:id="75"/>
+      <w:bookmarkEnd w:id="77"/>
+      <w:bookmarkEnd w:id="78"/>
     </w:p>
     <w:p>
       <w:r>
@@ -10218,13 +10268,13 @@
         </w:numPr>
         <w:ind w:left="720"/>
       </w:pPr>
-      <w:bookmarkStart w:id="76" w:name="_Toc37896854"/>
-      <w:bookmarkStart w:id="77" w:name="_Toc38484115"/>
+      <w:bookmarkStart w:id="79" w:name="_Toc37896854"/>
+      <w:bookmarkStart w:id="80" w:name="_Toc38484115"/>
       <w:r>
         <w:t>Column FIELD_SMALL_INT replace ‘0’ item with ‘20’</w:t>
       </w:r>
-      <w:bookmarkEnd w:id="76"/>
-      <w:bookmarkEnd w:id="77"/>
+      <w:bookmarkEnd w:id="79"/>
+      <w:bookmarkEnd w:id="80"/>
     </w:p>
     <w:p>
       <w:r>
@@ -10311,14 +10361,14 @@
         </w:numPr>
         <w:ind w:left="720"/>
       </w:pPr>
-      <w:bookmarkStart w:id="78" w:name="_Toc37896855"/>
-      <w:bookmarkStart w:id="79" w:name="_Toc38484116"/>
+      <w:bookmarkStart w:id="81" w:name="_Toc37896855"/>
+      <w:bookmarkStart w:id="82" w:name="_Toc38484116"/>
       <w:r>
         <w:lastRenderedPageBreak/>
         <w:t>File&gt;Exit</w:t>
       </w:r>
-      <w:bookmarkEnd w:id="78"/>
-      <w:bookmarkEnd w:id="79"/>
+      <w:bookmarkEnd w:id="81"/>
+      <w:bookmarkEnd w:id="82"/>
     </w:p>
     <w:p>
       <w:r>
@@ -10384,13 +10434,13 @@
         </w:numPr>
         <w:ind w:left="720"/>
       </w:pPr>
-      <w:bookmarkStart w:id="80" w:name="_Toc37896856"/>
-      <w:bookmarkStart w:id="81" w:name="_Toc38484117"/>
+      <w:bookmarkStart w:id="83" w:name="_Toc37896856"/>
+      <w:bookmarkStart w:id="84" w:name="_Toc38484117"/>
       <w:r>
         <w:t>‘Save?’ Window</w:t>
       </w:r>
-      <w:bookmarkEnd w:id="80"/>
-      <w:bookmarkEnd w:id="81"/>
+      <w:bookmarkEnd w:id="83"/>
+      <w:bookmarkEnd w:id="84"/>
     </w:p>
     <w:p>
       <w:r>
@@ -10456,13 +10506,13 @@
         </w:numPr>
         <w:ind w:left="720"/>
       </w:pPr>
-      <w:bookmarkStart w:id="82" w:name="_Toc37896857"/>
-      <w:bookmarkStart w:id="83" w:name="_Toc38484118"/>
+      <w:bookmarkStart w:id="85" w:name="_Toc37896857"/>
+      <w:bookmarkStart w:id="86" w:name="_Toc38484118"/>
       <w:r>
         <w:t>Database Edit Window: Search&gt;Find Files</w:t>
       </w:r>
-      <w:bookmarkEnd w:id="82"/>
-      <w:bookmarkEnd w:id="83"/>
+      <w:bookmarkEnd w:id="85"/>
+      <w:bookmarkEnd w:id="86"/>
     </w:p>
     <w:p>
       <w:pPr>
@@ -10473,13 +10523,13 @@
         </w:numPr>
         <w:ind w:left="720"/>
       </w:pPr>
-      <w:bookmarkStart w:id="84" w:name="_Toc37896858"/>
-      <w:bookmarkStart w:id="85" w:name="_Toc38484119"/>
+      <w:bookmarkStart w:id="87" w:name="_Toc37896858"/>
+      <w:bookmarkStart w:id="88" w:name="_Toc38484119"/>
       <w:r>
         <w:t>Search&gt;Find Files Selection</w:t>
       </w:r>
-      <w:bookmarkEnd w:id="84"/>
-      <w:bookmarkEnd w:id="85"/>
+      <w:bookmarkEnd w:id="87"/>
+      <w:bookmarkEnd w:id="88"/>
     </w:p>
     <w:p>
       <w:r>
@@ -10545,8 +10595,8 @@
         </w:numPr>
         <w:ind w:left="720"/>
       </w:pPr>
-      <w:bookmarkStart w:id="86" w:name="_Toc37896859"/>
-      <w:bookmarkStart w:id="87" w:name="_Toc38484120"/>
+      <w:bookmarkStart w:id="89" w:name="_Toc37896859"/>
+      <w:bookmarkStart w:id="90" w:name="_Toc38484120"/>
       <w:r>
         <w:t xml:space="preserve">TTC Search </w:t>
       </w:r>
@@ -10556,8 +10606,8 @@
       <w:r>
         <w:t xml:space="preserve"> XML Files Window</w:t>
       </w:r>
-      <w:bookmarkEnd w:id="86"/>
-      <w:bookmarkEnd w:id="87"/>
+      <w:bookmarkEnd w:id="89"/>
+      <w:bookmarkEnd w:id="90"/>
     </w:p>
     <w:p>
       <w:r>
@@ -10623,14 +10673,14 @@
         </w:numPr>
         <w:ind w:left="720"/>
       </w:pPr>
-      <w:bookmarkStart w:id="88" w:name="_Toc37896860"/>
-      <w:bookmarkStart w:id="89" w:name="_Toc38484121"/>
+      <w:bookmarkStart w:id="91" w:name="_Toc37896860"/>
+      <w:bookmarkStart w:id="92" w:name="_Toc38484121"/>
       <w:r>
         <w:lastRenderedPageBreak/>
         <w:t>Search For “TEST_DB” &amp; Results</w:t>
       </w:r>
-      <w:bookmarkEnd w:id="88"/>
-      <w:bookmarkEnd w:id="89"/>
+      <w:bookmarkEnd w:id="91"/>
+      <w:bookmarkEnd w:id="92"/>
     </w:p>
     <w:p>
       <w:r>
@@ -10696,13 +10746,13 @@
         </w:numPr>
         <w:ind w:left="720"/>
       </w:pPr>
-      <w:bookmarkStart w:id="90" w:name="_Toc37896861"/>
-      <w:bookmarkStart w:id="91" w:name="_Toc38484122"/>
+      <w:bookmarkStart w:id="93" w:name="_Toc37896861"/>
+      <w:bookmarkStart w:id="94" w:name="_Toc38484122"/>
       <w:r>
         <w:t>Data Table Display Window: File&gt;Save</w:t>
       </w:r>
-      <w:bookmarkEnd w:id="90"/>
-      <w:bookmarkEnd w:id="91"/>
+      <w:bookmarkEnd w:id="93"/>
+      <w:bookmarkEnd w:id="94"/>
     </w:p>
     <w:p>
       <w:pPr>
@@ -10713,13 +10763,13 @@
         </w:numPr>
         <w:ind w:left="720"/>
       </w:pPr>
-      <w:bookmarkStart w:id="92" w:name="_Toc37896862"/>
-      <w:bookmarkStart w:id="93" w:name="_Toc38484123"/>
+      <w:bookmarkStart w:id="95" w:name="_Toc37896862"/>
+      <w:bookmarkStart w:id="96" w:name="_Toc38484123"/>
       <w:r>
         <w:t>‘XML History Input” Window</w:t>
       </w:r>
-      <w:bookmarkEnd w:id="92"/>
-      <w:bookmarkEnd w:id="93"/>
+      <w:bookmarkEnd w:id="95"/>
+      <w:bookmarkEnd w:id="96"/>
     </w:p>
     <w:p>
       <w:r>
@@ -10785,13 +10835,13 @@
         </w:numPr>
         <w:ind w:left="720"/>
       </w:pPr>
-      <w:bookmarkStart w:id="94" w:name="_Toc37896863"/>
-      <w:bookmarkStart w:id="95" w:name="_Toc38484124"/>
+      <w:bookmarkStart w:id="97" w:name="_Toc37896863"/>
+      <w:bookmarkStart w:id="98" w:name="_Toc38484124"/>
       <w:r>
         <w:t>‘XML History Input” set information Window</w:t>
       </w:r>
-      <w:bookmarkEnd w:id="94"/>
-      <w:bookmarkEnd w:id="95"/>
+      <w:bookmarkEnd w:id="97"/>
+      <w:bookmarkEnd w:id="98"/>
     </w:p>
     <w:p>
       <w:r>
@@ -10857,13 +10907,13 @@
         </w:numPr>
         <w:ind w:left="720"/>
       </w:pPr>
-      <w:bookmarkStart w:id="96" w:name="_Toc37896864"/>
-      <w:bookmarkStart w:id="97" w:name="_Toc38484125"/>
+      <w:bookmarkStart w:id="99" w:name="_Toc37896864"/>
+      <w:bookmarkStart w:id="100" w:name="_Toc38484125"/>
       <w:r>
         <w:t>‘File Write” Window</w:t>
       </w:r>
-      <w:bookmarkEnd w:id="96"/>
-      <w:bookmarkEnd w:id="97"/>
+      <w:bookmarkEnd w:id="99"/>
+      <w:bookmarkEnd w:id="100"/>
     </w:p>
     <w:p/>
     <w:p>
@@ -10944,14 +10994,14 @@
         </w:numPr>
         <w:ind w:left="720"/>
       </w:pPr>
-      <w:bookmarkStart w:id="98" w:name="_Toc37896865"/>
-      <w:bookmarkStart w:id="99" w:name="_Toc38484126"/>
+      <w:bookmarkStart w:id="101" w:name="_Toc37896865"/>
+      <w:bookmarkStart w:id="102" w:name="_Toc38484126"/>
       <w:r>
         <w:lastRenderedPageBreak/>
         <w:t>Data Table Display Window: File&gt; Print To Fit</w:t>
       </w:r>
-      <w:bookmarkEnd w:id="98"/>
-      <w:bookmarkEnd w:id="99"/>
+      <w:bookmarkEnd w:id="101"/>
+      <w:bookmarkEnd w:id="102"/>
       <w:r>
         <w:t xml:space="preserve"> </w:t>
       </w:r>
@@ -10965,13 +11015,13 @@
         </w:numPr>
         <w:ind w:left="720"/>
       </w:pPr>
-      <w:bookmarkStart w:id="100" w:name="_Toc37896866"/>
-      <w:bookmarkStart w:id="101" w:name="_Toc38484127"/>
+      <w:bookmarkStart w:id="103" w:name="_Toc37896866"/>
+      <w:bookmarkStart w:id="104" w:name="_Toc38484127"/>
       <w:r>
         <w:t>File&gt;Print To Fit Action</w:t>
       </w:r>
-      <w:bookmarkEnd w:id="100"/>
-      <w:bookmarkEnd w:id="101"/>
+      <w:bookmarkEnd w:id="103"/>
+      <w:bookmarkEnd w:id="104"/>
     </w:p>
     <w:p>
       <w:r>
@@ -11037,8 +11087,8 @@
         </w:numPr>
         <w:ind w:left="720"/>
       </w:pPr>
-      <w:bookmarkStart w:id="102" w:name="_Toc37896867"/>
-      <w:bookmarkStart w:id="103" w:name="_Toc38484128"/>
+      <w:bookmarkStart w:id="105" w:name="_Toc37896867"/>
+      <w:bookmarkStart w:id="106" w:name="_Toc38484128"/>
       <w:r>
         <w:t>1</w:t>
       </w:r>
@@ -11051,8 +11101,8 @@
       <w:r>
         <w:t xml:space="preserve"> print: Second half of the table</w:t>
       </w:r>
-      <w:bookmarkEnd w:id="102"/>
-      <w:bookmarkEnd w:id="103"/>
+      <w:bookmarkEnd w:id="105"/>
+      <w:bookmarkEnd w:id="106"/>
     </w:p>
     <w:p>
       <w:r>
@@ -11118,8 +11168,8 @@
         </w:numPr>
         <w:ind w:left="720"/>
       </w:pPr>
-      <w:bookmarkStart w:id="104" w:name="_Toc37896868"/>
-      <w:bookmarkStart w:id="105" w:name="_Toc38484129"/>
+      <w:bookmarkStart w:id="107" w:name="_Toc37896868"/>
+      <w:bookmarkStart w:id="108" w:name="_Toc38484129"/>
       <w:r>
         <w:t>2</w:t>
       </w:r>
@@ -11132,23 +11182,34 @@
       <w:r>
         <w:t xml:space="preserve"> print: </w:t>
       </w:r>
-      <w:commentRangeStart w:id="106"/>
+      <w:commentRangeStart w:id="109"/>
+      <w:commentRangeStart w:id="110"/>
       <w:r>
         <w:t>first half of the tabl</w:t>
       </w:r>
-      <w:commentRangeEnd w:id="106"/>
+      <w:commentRangeEnd w:id="109"/>
       <w:r>
         <w:rPr>
           <w:rStyle w:val="CommentReference"/>
           <w:b w:val="0"/>
         </w:rPr>
-        <w:commentReference w:id="106"/>
+        <w:commentReference w:id="109"/>
+      </w:r>
+      <w:commentRangeEnd w:id="110"/>
+      <w:r>
+        <w:rPr>
+          <w:rStyle w:val="CommentReference"/>
+          <w:b w:val="0"/>
+        </w:rPr>
+        <w:commentReference w:id="110"/>
       </w:r>
       <w:r>
         <w:t>e</w:t>
       </w:r>
-      <w:bookmarkEnd w:id="104"/>
-      <w:bookmarkEnd w:id="105"/>
+      <w:bookmarkStart w:id="111" w:name="_GoBack"/>
+      <w:bookmarkEnd w:id="107"/>
+      <w:bookmarkEnd w:id="108"/>
+      <w:bookmarkEnd w:id="111"/>
     </w:p>
     <w:p/>
     <w:p/>
@@ -11234,14 +11295,14 @@
         </w:numPr>
         <w:ind w:left="720"/>
       </w:pPr>
-      <w:bookmarkStart w:id="107" w:name="_Toc37896869"/>
-      <w:bookmarkStart w:id="108" w:name="_Toc38484130"/>
+      <w:bookmarkStart w:id="112" w:name="_Toc37896869"/>
+      <w:bookmarkStart w:id="113" w:name="_Toc38484130"/>
       <w:r>
         <w:lastRenderedPageBreak/>
         <w:t>‘Print’ Window</w:t>
       </w:r>
-      <w:bookmarkEnd w:id="107"/>
-      <w:bookmarkEnd w:id="108"/>
+      <w:bookmarkEnd w:id="112"/>
+      <w:bookmarkEnd w:id="113"/>
     </w:p>
     <w:p>
       <w:r>
@@ -11338,7 +11399,7 @@
       </w:r>
     </w:p>
   </w:comment>
-  <w:comment w:id="50" w:author="Aaron ." w:date="2020-04-23T04:07:00Z" w:initials="A.">
+  <w:comment w:id="50" w:author="Alvarado Bianca" w:date="2020-04-24T22:35:00Z" w:initials="AB">
     <w:p>
       <w:pPr>
         <w:pStyle w:val="CommentText"/>
@@ -11350,14 +11411,17 @@
         <w:annotationRef/>
       </w:r>
       <w:r>
-        <w:t xml:space="preserve">I don’t think this fixes the issue of the expected output of test 5. </w:t>
-      </w:r>
-      <w:r>
-        <w:t>See the comment under test 5.</w:t>
+        <w:t>Completed</w:t>
+      </w:r>
+      <w:r>
+        <w:t xml:space="preserve">. </w:t>
+      </w:r>
+      <w:r>
+        <w:t xml:space="preserve">I have added additional steps to explain how. </w:t>
       </w:r>
     </w:p>
   </w:comment>
-  <w:comment w:id="51" w:author="Aaron ." w:date="2020-04-23T04:13:00Z" w:initials="A.">
+  <w:comment w:id="51" w:author="Aaron ." w:date="2020-04-23T04:07:00Z" w:initials="A.">
     <w:p>
       <w:pPr>
         <w:pStyle w:val="CommentText"/>
@@ -11369,23 +11433,11 @@
         <w:annotationRef/>
       </w:r>
       <w:r>
-        <w:t xml:space="preserve">Also, if you were to keep </w:t>
-      </w:r>
-      <w:r>
-        <w:t>this note then</w:t>
-      </w:r>
-      <w:r>
-        <w:t xml:space="preserve"> steps 4-6</w:t>
-      </w:r>
-      <w:r>
-        <w:t xml:space="preserve"> should be referenced,</w:t>
-      </w:r>
-      <w:r>
-        <w:t xml:space="preserve"> not just 4.</w:t>
+        <w:t>I don’t think this fixes the issue of the expected output of test 5. See the comment under test 5.</w:t>
       </w:r>
     </w:p>
   </w:comment>
-  <w:comment w:id="54" w:author="Aaron ." w:date="2020-04-23T04:05:00Z" w:initials="A.">
+  <w:comment w:id="52" w:author="Aaron ." w:date="2020-04-23T04:13:00Z" w:initials="A.">
     <w:p>
       <w:pPr>
         <w:pStyle w:val="CommentText"/>
@@ -11397,11 +11449,11 @@
         <w:annotationRef/>
       </w:r>
       <w:r>
-        <w:t>Space needed</w:t>
+        <w:t>Also, if you were to keep this note then steps 4-6 should be referenced, not just 4.</w:t>
       </w:r>
     </w:p>
   </w:comment>
-  <w:comment w:id="55" w:author="Aaron ." w:date="2020-04-23T04:11:00Z" w:initials="A.">
+  <w:comment w:id="53" w:author="Alvarado Bianca" w:date="2020-04-24T22:48:00Z" w:initials="AB">
     <w:p>
       <w:pPr>
         <w:pStyle w:val="CommentText"/>
@@ -11413,22 +11465,11 @@
         <w:annotationRef/>
       </w:r>
       <w:r>
-        <w:t xml:space="preserve">The </w:t>
-      </w:r>
-      <w:r>
-        <w:t xml:space="preserve">picture of the </w:t>
-      </w:r>
-      <w:r>
-        <w:t>expected results contains 20</w:t>
-      </w:r>
-      <w:r>
-        <w:t>. If this test was ran without running any other test previously would the 20 be there? Same with running test 4 and then running test 5.</w:t>
-      </w:r>
-      <w:bookmarkStart w:id="56" w:name="_GoBack"/>
-      <w:bookmarkEnd w:id="56"/>
+        <w:t xml:space="preserve">I have added additional steps to show change the value to back to 0. See my reply to the comment Appendix 8.5.3. </w:t>
+      </w:r>
     </w:p>
   </w:comment>
-  <w:comment w:id="106" w:author="Aaron ." w:date="2020-04-23T04:21:00Z" w:initials="A.">
+  <w:comment w:id="56" w:author="Aaron ." w:date="2020-04-23T04:05:00Z" w:initials="A.">
     <w:p>
       <w:pPr>
         <w:pStyle w:val="CommentText"/>
@@ -11440,7 +11481,102 @@
         <w:annotationRef/>
       </w:r>
       <w:r>
+        <w:t>Space needed</w:t>
+      </w:r>
+    </w:p>
+  </w:comment>
+  <w:comment w:id="57" w:author="Alvarado Bianca" w:date="2020-04-24T22:36:00Z" w:initials="AB">
+    <w:p>
+      <w:pPr>
+        <w:pStyle w:val="CommentText"/>
+      </w:pPr>
+      <w:r>
+        <w:rPr>
+          <w:rStyle w:val="CommentReference"/>
+        </w:rPr>
+        <w:annotationRef/>
+      </w:r>
+      <w:r>
+        <w:t>Completed.</w:t>
+      </w:r>
+    </w:p>
+  </w:comment>
+  <w:comment w:id="58" w:author="Aaron ." w:date="2020-04-23T04:11:00Z" w:initials="A.">
+    <w:p>
+      <w:pPr>
+        <w:pStyle w:val="CommentText"/>
+      </w:pPr>
+      <w:r>
+        <w:rPr>
+          <w:rStyle w:val="CommentReference"/>
+        </w:rPr>
+        <w:annotationRef/>
+      </w:r>
+      <w:r>
+        <w:t>The picture of the expected results contains 20. If this test was ran without running any other test previously would the 20 be there? Same with running test 4 and then running test 5.</w:t>
+      </w:r>
+    </w:p>
+  </w:comment>
+  <w:comment w:id="59" w:author="Alvarado Bianca" w:date="2020-04-24T22:41:00Z" w:initials="AB">
+    <w:p>
+      <w:pPr>
+        <w:pStyle w:val="CommentText"/>
+      </w:pPr>
+      <w:r>
+        <w:rPr>
+          <w:rStyle w:val="CommentReference"/>
+        </w:rPr>
+        <w:annotationRef/>
+      </w:r>
+      <w:r>
+        <w:t>I have added a special step for the tester to change the value back to ‘0’ at the end of step 4. When printed the value should be 0 again.</w:t>
+      </w:r>
+      <w:r>
+        <w:t xml:space="preserve"> See comment Appendix 8.5.3 to </w:t>
+      </w:r>
+      <w:r>
+        <w:t>explain</w:t>
+      </w:r>
+      <w:r>
+        <w:t xml:space="preserve"> the change.</w:t>
+      </w:r>
+    </w:p>
+  </w:comment>
+  <w:comment w:id="109" w:author="Aaron ." w:date="2020-04-23T04:21:00Z" w:initials="A.">
+    <w:p>
+      <w:pPr>
+        <w:pStyle w:val="CommentText"/>
+      </w:pPr>
+      <w:r>
+        <w:rPr>
+          <w:rStyle w:val="CommentReference"/>
+        </w:rPr>
+        <w:annotationRef/>
+      </w:r>
+      <w:r>
         <w:t>Same comment as under test 5.</w:t>
+      </w:r>
+    </w:p>
+  </w:comment>
+  <w:comment w:id="110" w:author="Alvarado Bianca" w:date="2020-04-24T22:41:00Z" w:initials="AB">
+    <w:p>
+      <w:pPr>
+        <w:pStyle w:val="CommentText"/>
+      </w:pPr>
+      <w:r>
+        <w:rPr>
+          <w:rStyle w:val="CommentReference"/>
+        </w:rPr>
+        <w:annotationRef/>
+      </w:r>
+      <w:r>
+        <w:t xml:space="preserve">Completed. My printer ran out of ink but I still reflected your recommendation in the </w:t>
+      </w:r>
+      <w:r>
+        <w:t>appendix</w:t>
+      </w:r>
+      <w:r>
+        <w:t xml:space="preserve"> of version 4.</w:t>
       </w:r>
     </w:p>
   </w:comment>
@@ -11450,22 +11586,32 @@
 <file path=word/commentsExtended.xml><?xml version="1.0" encoding="utf-8"?>
 <w15:commentsEx xmlns:wpc="http://schemas.microsoft.com/office/word/2010/wordprocessingCanvas" xmlns:cx="http://schemas.microsoft.com/office/drawing/2014/chartex" xmlns:cx1="http://schemas.microsoft.com/office/drawing/2015/9/8/chartex" xmlns:cx2="http://schemas.microsoft.com/office/drawing/2015/10/21/chartex" xmlns:cx3="http://schemas.microsoft.com/office/drawing/2016/5/9/chartex" xmlns:cx4="http://schemas.microsoft.com/office/drawing/2016/5/10/chartex" xmlns:cx5="http://schemas.microsoft.com/office/drawing/2016/5/11/chartex" xmlns:cx6="http://schemas.microsoft.com/office/drawing/2016/5/12/chartex" xmlns:cx7="http://schemas.microsoft.com/office/drawing/2016/5/13/chartex" xmlns:cx8="http://schemas.microsoft.com/office/drawing/2016/5/14/chartex" xmlns:mc="http://schemas.openxmlformats.org/markup-compatibility/2006" xmlns:aink="http://schemas.microsoft.com/office/drawing/2016/ink" xmlns:am3d="http://schemas.microsoft.com/office/drawing/2017/model3d" xmlns:o="urn:schemas-microsoft-com:office:office" xmlns:r="http://schemas.openxmlformats.org/officeDocument/2006/relationships" xmlns:m="http://schemas.openxmlformats.org/officeDocument/2006/math" xmlns:v="urn:schemas-microsoft-com:vml" xmlns:wp14="http://schemas.microsoft.com/office/word/2010/wordprocessingDrawing" xmlns:wp="http://schemas.openxmlformats.org/drawingml/2006/wordprocessingDrawing" xmlns:w10="urn:schemas-microsoft-com:office:word" xmlns:w="http://schemas.openxmlformats.org/wordprocessingml/2006/main" xmlns:w14="http://schemas.microsoft.com/office/word/2010/wordml" xmlns:w15="http://schemas.microsoft.com/office/word/2012/wordml" xmlns:w16cid="http://schemas.microsoft.com/office/word/2016/wordml/cid" xmlns:w16se="http://schemas.microsoft.com/office/word/2015/wordml/symex" xmlns:wpg="http://schemas.microsoft.com/office/word/2010/wordprocessingGroup" xmlns:wpi="http://schemas.microsoft.com/office/word/2010/wordprocessingInk" xmlns:wne="http://schemas.microsoft.com/office/word/2006/wordml" xmlns:wps="http://schemas.microsoft.com/office/word/2010/wordprocessingShape" mc:Ignorable="w14 w15 w16se w16cid wp14">
   <w15:commentEx w15:paraId="7028B602" w15:done="0"/>
+  <w15:commentEx w15:paraId="4EC66B70" w15:paraIdParent="7028B602" w15:done="0"/>
   <w15:commentEx w15:paraId="64DB4E87" w15:done="0"/>
   <w15:commentEx w15:paraId="4C608F26" w15:paraIdParent="64DB4E87" w15:done="0"/>
+  <w15:commentEx w15:paraId="35B0F31E" w15:paraIdParent="64DB4E87" w15:done="0"/>
   <w15:commentEx w15:paraId="2F60732E" w15:done="0"/>
+  <w15:commentEx w15:paraId="486AEA3A" w15:paraIdParent="2F60732E" w15:done="0"/>
   <w15:commentEx w15:paraId="222F8567" w15:done="0"/>
+  <w15:commentEx w15:paraId="7A64E24C" w15:paraIdParent="222F8567" w15:done="0"/>
   <w15:commentEx w15:paraId="6EFDBEF0" w15:done="0"/>
+  <w15:commentEx w15:paraId="08F6914F" w15:paraIdParent="6EFDBEF0" w15:done="0"/>
 </w15:commentsEx>
 </file>
 
 <file path=word/commentsIds.xml><?xml version="1.0" encoding="utf-8"?>
 <w16cid:commentsIds xmlns:wpc="http://schemas.microsoft.com/office/word/2010/wordprocessingCanvas" xmlns:cx="http://schemas.microsoft.com/office/drawing/2014/chartex" xmlns:cx1="http://schemas.microsoft.com/office/drawing/2015/9/8/chartex" xmlns:cx2="http://schemas.microsoft.com/office/drawing/2015/10/21/chartex" xmlns:cx3="http://schemas.microsoft.com/office/drawing/2016/5/9/chartex" xmlns:cx4="http://schemas.microsoft.com/office/drawing/2016/5/10/chartex" xmlns:cx5="http://schemas.microsoft.com/office/drawing/2016/5/11/chartex" xmlns:cx6="http://schemas.microsoft.com/office/drawing/2016/5/12/chartex" xmlns:cx7="http://schemas.microsoft.com/office/drawing/2016/5/13/chartex" xmlns:cx8="http://schemas.microsoft.com/office/drawing/2016/5/14/chartex" xmlns:mc="http://schemas.openxmlformats.org/markup-compatibility/2006" xmlns:aink="http://schemas.microsoft.com/office/drawing/2016/ink" xmlns:am3d="http://schemas.microsoft.com/office/drawing/2017/model3d" xmlns:o="urn:schemas-microsoft-com:office:office" xmlns:r="http://schemas.openxmlformats.org/officeDocument/2006/relationships" xmlns:m="http://schemas.openxmlformats.org/officeDocument/2006/math" xmlns:v="urn:schemas-microsoft-com:vml" xmlns:wp14="http://schemas.microsoft.com/office/word/2010/wordprocessingDrawing" xmlns:wp="http://schemas.openxmlformats.org/drawingml/2006/wordprocessingDrawing" xmlns:w10="urn:schemas-microsoft-com:office:word" xmlns:w="http://schemas.openxmlformats.org/wordprocessingml/2006/main" xmlns:w14="http://schemas.microsoft.com/office/word/2010/wordml" xmlns:w15="http://schemas.microsoft.com/office/word/2012/wordml" xmlns:w16cid="http://schemas.microsoft.com/office/word/2016/wordml/cid" xmlns:w16se="http://schemas.microsoft.com/office/word/2015/wordml/symex" xmlns:wpg="http://schemas.microsoft.com/office/word/2010/wordprocessingGroup" xmlns:wpi="http://schemas.microsoft.com/office/word/2010/wordprocessingInk" xmlns:wne="http://schemas.microsoft.com/office/word/2006/wordml" xmlns:wps="http://schemas.microsoft.com/office/word/2010/wordprocessingShape" mc:Ignorable="w14 w15 w16se w16cid wp14">
   <w16cid:commentId w16cid:paraId="7028B602" w16cid:durableId="224B9480"/>
+  <w16cid:commentId w16cid:paraId="4EC66B70" w16cid:durableId="224DE83D"/>
   <w16cid:commentId w16cid:paraId="64DB4E87" w16cid:durableId="224B9305"/>
   <w16cid:commentId w16cid:paraId="4C608F26" w16cid:durableId="224B9454"/>
+  <w16cid:commentId w16cid:paraId="35B0F31E" w16cid:durableId="224DEB35"/>
   <w16cid:commentId w16cid:paraId="2F60732E" w16cid:durableId="224B926C"/>
+  <w16cid:commentId w16cid:paraId="486AEA3A" w16cid:durableId="224DE865"/>
   <w16cid:commentId w16cid:paraId="222F8567" w16cid:durableId="224B93D7"/>
+  <w16cid:commentId w16cid:paraId="7A64E24C" w16cid:durableId="224DE9AB"/>
   <w16cid:commentId w16cid:paraId="6EFDBEF0" w16cid:durableId="224B9647"/>
+  <w16cid:commentId w16cid:paraId="08F6914F" w16cid:durableId="224DE992"/>
 </w16cid:commentsIds>
 </file>
 
@@ -11671,7 +11817,7 @@
               <w:bCs/>
               <w:noProof/>
             </w:rPr>
-            <w:t>4/23/2020</w:t>
+            <w:t>4/24/2020</w:t>
           </w:r>
           <w:r>
             <w:rPr>
@@ -11714,7 +11860,7 @@
               <w:bCs/>
               <w:noProof/>
             </w:rPr>
-            <w:t>4:03 AM</w:t>
+            <w:t>10:35 PM</w:t>
           </w:r>
           <w:r>
             <w:rPr>
@@ -14189,6 +14335,9 @@
   <w15:person w15:author="Aaron .">
     <w15:presenceInfo w15:providerId="Windows Live" w15:userId="79102a4d7133e3ce"/>
   </w15:person>
+  <w15:person w15:author="Alvarado Bianca">
+    <w15:presenceInfo w15:providerId="None" w15:userId="Alvarado Bianca"/>
+  </w15:person>
 </w15:people>
 </file>
 
@@ -14203,7 +14352,7 @@
     </w:rPrDefault>
     <w:pPrDefault/>
   </w:docDefaults>
-  <w:latentStyles w:defLockedState="0" w:defUIPriority="0" w:defSemiHidden="0" w:defUnhideWhenUsed="0" w:defQFormat="0" w:count="377">
+  <w:latentStyles w:defLockedState="0" w:defUIPriority="0" w:defSemiHidden="0" w:defUnhideWhenUsed="0" w:defQFormat="0" w:count="375">
     <w:lsdException w:name="Normal" w:qFormat="1"/>
     <w:lsdException w:name="heading 1" w:qFormat="1"/>
     <w:lsdException w:name="heading 2" w:qFormat="1"/>
@@ -14224,6 +14373,7 @@
     <w:lsdException w:name="Strong" w:qFormat="1"/>
     <w:lsdException w:name="Emphasis" w:qFormat="1"/>
     <w:lsdException w:name="HTML Typewriter" w:semiHidden="1" w:unhideWhenUsed="1"/>
+    <w:lsdException w:name="Normal Table" w:semiHidden="1" w:unhideWhenUsed="1"/>
     <w:lsdException w:name="Outline List 2" w:semiHidden="1" w:unhideWhenUsed="1"/>
     <w:lsdException w:name="Outline List 3" w:semiHidden="1" w:unhideWhenUsed="1"/>
     <w:lsdException w:name="Table Simple 1" w:semiHidden="1" w:unhideWhenUsed="1"/>
@@ -14266,8 +14416,10 @@
     <w:lsdException w:name="Table Subtle 1" w:semiHidden="1" w:unhideWhenUsed="1"/>
     <w:lsdException w:name="Table Subtle 2" w:semiHidden="1" w:unhideWhenUsed="1"/>
     <w:lsdException w:name="Table Web 1" w:semiHidden="1" w:unhideWhenUsed="1"/>
+    <w:lsdException w:name="Table Web 2" w:semiHidden="1" w:unhideWhenUsed="1"/>
     <w:lsdException w:name="Table Web 3" w:semiHidden="1" w:unhideWhenUsed="1"/>
     <w:lsdException w:name="Balloon Text" w:semiHidden="1" w:unhideWhenUsed="1"/>
+    <w:lsdException w:name="Table Theme" w:semiHidden="1" w:unhideWhenUsed="1"/>
     <w:lsdException w:name="Placeholder Text" w:semiHidden="1" w:uiPriority="99"/>
     <w:lsdException w:name="No Spacing" w:uiPriority="1" w:qFormat="1"/>
     <w:lsdException w:name="Light Shading" w:uiPriority="60"/>
@@ -14487,8 +14639,6 @@
     <w:lsdException w:name="Smart Hyperlink" w:semiHidden="1" w:uiPriority="99" w:unhideWhenUsed="1"/>
     <w:lsdException w:name="Hashtag" w:semiHidden="1" w:uiPriority="99" w:unhideWhenUsed="1"/>
     <w:lsdException w:name="Unresolved Mention" w:semiHidden="1" w:uiPriority="99" w:unhideWhenUsed="1"/>
-    <w:lsdException w:name="Smart Link" w:semiHidden="1" w:uiPriority="99" w:unhideWhenUsed="1"/>
-    <w:lsdException w:name="Smart Link Error" w:semiHidden="1" w:uiPriority="99" w:unhideWhenUsed="1"/>
   </w:latentStyles>
   <w:style w:type="paragraph" w:default="1" w:styleId="Normal">
     <w:name w:val="Normal"/>
@@ -15785,7 +15935,7 @@
 </file>
 
 <file path=customXml/itemProps1.xml><?xml version="1.0" encoding="utf-8"?>
-<ds:datastoreItem xmlns:ds="http://schemas.openxmlformats.org/officeDocument/2006/customXml" ds:itemID="{57C3ABFF-1399-4A79-8FD1-15BB2736E461}">
+<ds:datastoreItem xmlns:ds="http://schemas.openxmlformats.org/officeDocument/2006/customXml" ds:itemID="{CA5D041D-4018-9044-8007-55F55916DB5E}">
   <ds:schemaRefs>
     <ds:schemaRef ds:uri="http://schemas.openxmlformats.org/officeDocument/2006/bibliography"/>
   </ds:schemaRefs>

</xml_diff>